<commit_message>
descw-1219 udpate tab 15 report footer
</commit_message>
<xml_diff>
--- a/backend/reports/docx/Tab_15_rpt_P_QuarterlyBillingRequest.docx
+++ b/backend/reports/docx/Tab_15_rpt_P_QuarterlyBillingRequest.docx
@@ -1,6 +1,6 @@
 
 <file path=word/document.xml><?xml version="1.0" encoding="utf-8"?>
-<w:document xmlns:wpc="http://schemas.microsoft.com/office/word/2010/wordprocessingCanvas" xmlns:cx="http://schemas.microsoft.com/office/drawing/2014/chartex" xmlns:cx1="http://schemas.microsoft.com/office/drawing/2015/9/8/chartex" xmlns:cx2="http://schemas.microsoft.com/office/drawing/2015/10/21/chartex" xmlns:cx3="http://schemas.microsoft.com/office/drawing/2016/5/9/chartex" xmlns:cx4="http://schemas.microsoft.com/office/drawing/2016/5/10/chartex" xmlns:cx5="http://schemas.microsoft.com/office/drawing/2016/5/11/chartex" xmlns:cx6="http://schemas.microsoft.com/office/drawing/2016/5/12/chartex" xmlns:cx7="http://schemas.microsoft.com/office/drawing/2016/5/13/chartex" xmlns:cx8="http://schemas.microsoft.com/office/drawing/2016/5/14/chartex" xmlns:mc="http://schemas.openxmlformats.org/markup-compatibility/2006" xmlns:aink="http://schemas.microsoft.com/office/drawing/2016/ink" xmlns:am3d="http://schemas.microsoft.com/office/drawing/2017/model3d" xmlns:o="urn:schemas-microsoft-com:office:office" xmlns:oel="http://schemas.microsoft.com/office/2019/extlst" xmlns:r="http://schemas.openxmlformats.org/officeDocument/2006/relationships" xmlns:m="http://schemas.openxmlformats.org/officeDocument/2006/math" xmlns:v="urn:schemas-microsoft-com:vml" xmlns:wp14="http://schemas.microsoft.com/office/word/2010/wordprocessingDrawing" xmlns:wp="http://schemas.openxmlformats.org/drawingml/2006/wordprocessingDrawing" xmlns:w10="urn:schemas-microsoft-com:office:word" xmlns:w="http://schemas.openxmlformats.org/wordprocessingml/2006/main" xmlns:w14="http://schemas.microsoft.com/office/word/2010/wordml" xmlns:w15="http://schemas.microsoft.com/office/word/2012/wordml" xmlns:w16cex="http://schemas.microsoft.com/office/word/2018/wordml/cex" xmlns:w16cid="http://schemas.microsoft.com/office/word/2016/wordml/cid" xmlns:w16="http://schemas.microsoft.com/office/word/2018/wordml" xmlns:w16du="http://schemas.microsoft.com/office/word/2023/wordml/word16du" xmlns:w16sdtdh="http://schemas.microsoft.com/office/word/2020/wordml/sdtdatahash" xmlns:w16se="http://schemas.microsoft.com/office/word/2015/wordml/symex" xmlns:wpg="http://schemas.microsoft.com/office/word/2010/wordprocessingGroup" xmlns:wpi="http://schemas.microsoft.com/office/word/2010/wordprocessingInk" xmlns:wne="http://schemas.microsoft.com/office/word/2006/wordml" xmlns:wps="http://schemas.microsoft.com/office/word/2010/wordprocessingShape" mc:Ignorable="w14 w15 w16se w16cid w16 w16cex w16sdtdh wp14">
+<w:document xmlns:wpc="http://schemas.microsoft.com/office/word/2010/wordprocessingCanvas" xmlns:cx="http://schemas.microsoft.com/office/drawing/2014/chartex" xmlns:cx1="http://schemas.microsoft.com/office/drawing/2015/9/8/chartex" xmlns:cx2="http://schemas.microsoft.com/office/drawing/2015/10/21/chartex" xmlns:cx3="http://schemas.microsoft.com/office/drawing/2016/5/9/chartex" xmlns:cx4="http://schemas.microsoft.com/office/drawing/2016/5/10/chartex" xmlns:cx5="http://schemas.microsoft.com/office/drawing/2016/5/11/chartex" xmlns:cx6="http://schemas.microsoft.com/office/drawing/2016/5/12/chartex" xmlns:cx7="http://schemas.microsoft.com/office/drawing/2016/5/13/chartex" xmlns:cx8="http://schemas.microsoft.com/office/drawing/2016/5/14/chartex" xmlns:mc="http://schemas.openxmlformats.org/markup-compatibility/2006" xmlns:aink="http://schemas.microsoft.com/office/drawing/2016/ink" xmlns:am3d="http://schemas.microsoft.com/office/drawing/2017/model3d" xmlns:o="urn:schemas-microsoft-com:office:office" xmlns:oel="http://schemas.microsoft.com/office/2019/extlst" xmlns:r="http://schemas.openxmlformats.org/officeDocument/2006/relationships" xmlns:m="http://schemas.openxmlformats.org/officeDocument/2006/math" xmlns:v="urn:schemas-microsoft-com:vml" xmlns:wp14="http://schemas.microsoft.com/office/word/2010/wordprocessingDrawing" xmlns:wp="http://schemas.openxmlformats.org/drawingml/2006/wordprocessingDrawing" xmlns:w10="urn:schemas-microsoft-com:office:word" xmlns:w="http://schemas.openxmlformats.org/wordprocessingml/2006/main" xmlns:w14="http://schemas.microsoft.com/office/word/2010/wordml" xmlns:w15="http://schemas.microsoft.com/office/word/2012/wordml" xmlns:w16cex="http://schemas.microsoft.com/office/word/2018/wordml/cex" xmlns:w16cid="http://schemas.microsoft.com/office/word/2016/wordml/cid" xmlns:w16="http://schemas.microsoft.com/office/word/2018/wordml" xmlns:w16sdtdh="http://schemas.microsoft.com/office/word/2020/wordml/sdtdatahash" xmlns:w16se="http://schemas.microsoft.com/office/word/2015/wordml/symex" xmlns:wpg="http://schemas.microsoft.com/office/word/2010/wordprocessingGroup" xmlns:wpi="http://schemas.microsoft.com/office/word/2010/wordprocessingInk" xmlns:wne="http://schemas.microsoft.com/office/word/2006/wordml" xmlns:wps="http://schemas.microsoft.com/office/word/2010/wordprocessingShape" mc:Ignorable="w14 w15 w16se w16cid w16 w16cex w16sdtdh wp14">
   <w:body>
     <w:tbl>
       <w:tblPr>
@@ -59,7 +59,7 @@
                           <pic:cNvPicPr/>
                         </pic:nvPicPr>
                         <pic:blipFill>
-                          <a:blip r:embed="rId4" cstate="print"/>
+                          <a:blip r:embed="rId6" cstate="print"/>
                           <a:stretch>
                             <a:fillRect/>
                           </a:stretch>
@@ -227,13 +227,8 @@
               <w:t>{</w:t>
             </w:r>
             <w:proofErr w:type="spellStart"/>
-            <w:proofErr w:type="gramStart"/>
-            <w:r>
-              <w:t>d.project</w:t>
-            </w:r>
-            <w:proofErr w:type="gramEnd"/>
-            <w:r>
-              <w:t>.fiscal.label</w:t>
+            <w:r>
+              <w:t>d.project.fiscal.label</w:t>
             </w:r>
             <w:proofErr w:type="spellEnd"/>
             <w:r>
@@ -282,13 +277,8 @@
               <w:t>{</w:t>
             </w:r>
             <w:proofErr w:type="spellStart"/>
-            <w:proofErr w:type="gramStart"/>
-            <w:r>
-              <w:t>d.project</w:t>
-            </w:r>
-            <w:proofErr w:type="gramEnd"/>
-            <w:r>
-              <w:t>.project_number</w:t>
+            <w:r>
+              <w:t>d.project.project_number</w:t>
             </w:r>
             <w:proofErr w:type="spellEnd"/>
             <w:r>
@@ -336,12 +326,10 @@
               <w:t>{</w:t>
             </w:r>
             <w:proofErr w:type="spellStart"/>
-            <w:proofErr w:type="gramStart"/>
             <w:r>
               <w:t>d.quarter</w:t>
             </w:r>
             <w:proofErr w:type="spellEnd"/>
-            <w:proofErr w:type="gramEnd"/>
             <w:r>
               <w:t>}</w:t>
             </w:r>
@@ -388,13 +376,8 @@
               <w:t>{</w:t>
             </w:r>
             <w:proofErr w:type="spellStart"/>
-            <w:proofErr w:type="gramStart"/>
-            <w:r>
-              <w:t>d.project</w:t>
-            </w:r>
-            <w:proofErr w:type="gramEnd"/>
-            <w:r>
-              <w:t>.project_name</w:t>
+            <w:r>
+              <w:t>d.project.project_name</w:t>
             </w:r>
             <w:proofErr w:type="spellEnd"/>
             <w:r>
@@ -439,15 +422,7 @@
               <w:spacing w:before="2"/>
             </w:pPr>
             <w:r>
-              <w:t>{</w:t>
-            </w:r>
-            <w:proofErr w:type="gramStart"/>
-            <w:r>
-              <w:t>d.project</w:t>
-            </w:r>
-            <w:proofErr w:type="gramEnd"/>
-            <w:r>
-              <w:t>.project_status.label:ifEQ('Complete'):show('</w:t>
+              <w:t>{d.project.project_status.label:ifEQ('Complete'):show('</w:t>
             </w:r>
             <w:r>
               <w:rPr>
@@ -465,6 +440,7 @@
               <w:t>''</w:t>
             </w:r>
             <w:r>
+              <w:lastRenderedPageBreak/>
               <w:t>)</w:t>
             </w:r>
             <w:r>
@@ -632,16 +608,13 @@
               <w:spacing w:before="2"/>
             </w:pPr>
             <w:r>
-              <w:lastRenderedPageBreak/>
               <w:t>{</w:t>
             </w:r>
             <w:proofErr w:type="spellStart"/>
-            <w:proofErr w:type="gramStart"/>
             <w:r>
               <w:t>d.deliverables</w:t>
             </w:r>
             <w:proofErr w:type="spellEnd"/>
-            <w:proofErr w:type="gramEnd"/>
             <w:r>
               <w:t>[</w:t>
             </w:r>
@@ -686,7 +659,6 @@
               <w:t>${</w:t>
             </w:r>
             <w:proofErr w:type="spellStart"/>
-            <w:proofErr w:type="gramStart"/>
             <w:r>
               <w:rPr>
                 <w:color w:val="404040"/>
@@ -694,7 +666,6 @@
               <w:t>d.deliverables</w:t>
             </w:r>
             <w:proofErr w:type="spellEnd"/>
-            <w:proofErr w:type="gramEnd"/>
             <w:r>
               <w:rPr>
                 <w:color w:val="404040"/>
@@ -753,12 +724,10 @@
               <w:t>{</w:t>
             </w:r>
             <w:proofErr w:type="spellStart"/>
-            <w:proofErr w:type="gramStart"/>
             <w:r>
               <w:t>d.deliverables</w:t>
             </w:r>
             <w:proofErr w:type="spellEnd"/>
-            <w:proofErr w:type="gramEnd"/>
             <w:r>
               <w:t>[i+1]}</w:t>
             </w:r>
@@ -849,7 +818,6 @@
               <w:t>${</w:t>
             </w:r>
             <w:proofErr w:type="spellStart"/>
-            <w:proofErr w:type="gramStart"/>
             <w:r>
               <w:rPr>
                 <w:b/>
@@ -864,16 +832,7 @@
                 <w:bCs/>
                 <w:color w:val="404040"/>
               </w:rPr>
-              <w:t>deliverables</w:t>
-            </w:r>
-            <w:proofErr w:type="gramEnd"/>
-            <w:r>
-              <w:rPr>
-                <w:b/>
-                <w:bCs/>
-                <w:color w:val="404040"/>
-              </w:rPr>
-              <w:t>_total:formatMoney</w:t>
+              <w:t>deliverables_total:formatMoney</w:t>
             </w:r>
             <w:proofErr w:type="spellEnd"/>
             <w:r>
@@ -987,13 +946,8 @@
               <w:t>{</w:t>
             </w:r>
             <w:proofErr w:type="spellStart"/>
-            <w:proofErr w:type="gramStart"/>
-            <w:r>
-              <w:t>d.client</w:t>
-            </w:r>
-            <w:proofErr w:type="gramEnd"/>
-            <w:r>
-              <w:t>.client_name</w:t>
+            <w:r>
+              <w:t>d.client.client_name</w:t>
             </w:r>
             <w:proofErr w:type="spellEnd"/>
             <w:r>
@@ -1040,13 +994,8 @@
               <w:t>{</w:t>
             </w:r>
             <w:proofErr w:type="spellStart"/>
-            <w:proofErr w:type="gramStart"/>
-            <w:r>
-              <w:t>d.client</w:t>
-            </w:r>
-            <w:proofErr w:type="gramEnd"/>
-            <w:r>
-              <w:t>.contact_title</w:t>
+            <w:r>
+              <w:t>d.client.contact_title</w:t>
             </w:r>
             <w:proofErr w:type="spellEnd"/>
             <w:r>
@@ -1093,13 +1042,8 @@
               <w:t>{</w:t>
             </w:r>
             <w:proofErr w:type="spellStart"/>
-            <w:proofErr w:type="gramStart"/>
-            <w:r>
-              <w:t>d.client</w:t>
-            </w:r>
-            <w:proofErr w:type="gramEnd"/>
-            <w:r>
-              <w:t>.contact_phone</w:t>
+            <w:r>
+              <w:t>d.client.contact_phone</w:t>
             </w:r>
             <w:proofErr w:type="spellEnd"/>
             <w:r>
@@ -1146,13 +1090,8 @@
               <w:t>{</w:t>
             </w:r>
             <w:proofErr w:type="spellStart"/>
-            <w:proofErr w:type="gramStart"/>
-            <w:r>
-              <w:t>d.client</w:t>
-            </w:r>
-            <w:proofErr w:type="gramEnd"/>
-            <w:r>
-              <w:t>.email</w:t>
+            <w:r>
+              <w:t>d.client.email</w:t>
             </w:r>
             <w:proofErr w:type="spellEnd"/>
             <w:r>
@@ -1247,13 +1186,8 @@
               <w:t>{</w:t>
             </w:r>
             <w:proofErr w:type="spellStart"/>
-            <w:proofErr w:type="gramStart"/>
-            <w:r>
-              <w:t>d.client</w:t>
-            </w:r>
-            <w:proofErr w:type="gramEnd"/>
-            <w:r>
-              <w:t>.client</w:t>
+            <w:r>
+              <w:t>d.client.client</w:t>
             </w:r>
             <w:proofErr w:type="spellEnd"/>
             <w:r>
@@ -1301,13 +1235,8 @@
               <w:t>{</w:t>
             </w:r>
             <w:proofErr w:type="spellStart"/>
-            <w:proofErr w:type="gramStart"/>
-            <w:r>
-              <w:t>d.client</w:t>
-            </w:r>
-            <w:proofErr w:type="gramEnd"/>
-            <w:r>
-              <w:t>.responsibility_centre</w:t>
+            <w:r>
+              <w:t>d.client.responsibility_centre</w:t>
             </w:r>
             <w:proofErr w:type="spellEnd"/>
             <w:r>
@@ -1355,13 +1284,8 @@
               <w:t>{</w:t>
             </w:r>
             <w:proofErr w:type="spellStart"/>
-            <w:proofErr w:type="gramStart"/>
-            <w:r>
-              <w:t>d.client</w:t>
-            </w:r>
-            <w:proofErr w:type="gramEnd"/>
-            <w:r>
-              <w:t>.service_line</w:t>
+            <w:r>
+              <w:t>d.client.service_line</w:t>
             </w:r>
             <w:proofErr w:type="spellEnd"/>
             <w:r>
@@ -1409,13 +1333,8 @@
               <w:t>{</w:t>
             </w:r>
             <w:proofErr w:type="spellStart"/>
-            <w:proofErr w:type="gramStart"/>
-            <w:r>
-              <w:t>d.client</w:t>
-            </w:r>
-            <w:proofErr w:type="gramEnd"/>
-            <w:r>
-              <w:t>.stob</w:t>
+            <w:r>
+              <w:t>d.client.stob</w:t>
             </w:r>
             <w:proofErr w:type="spellEnd"/>
             <w:r>
@@ -1462,13 +1381,8 @@
               <w:t>{</w:t>
             </w:r>
             <w:proofErr w:type="spellStart"/>
-            <w:proofErr w:type="gramStart"/>
-            <w:r>
-              <w:t>d.client</w:t>
-            </w:r>
-            <w:proofErr w:type="gramEnd"/>
-            <w:r>
-              <w:t>.project_code</w:t>
+            <w:r>
+              <w:t>d.client.project_code</w:t>
             </w:r>
             <w:proofErr w:type="spellEnd"/>
             <w:r>
@@ -1514,15 +1428,7 @@
             </w:r>
             <w:proofErr w:type="spellStart"/>
             <w:r>
-              <w:t>d.</w:t>
-            </w:r>
-            <w:proofErr w:type="gramStart"/>
-            <w:r>
-              <w:t>jv.billed</w:t>
-            </w:r>
-            <w:proofErr w:type="gramEnd"/>
-            <w:r>
-              <w:t>_date</w:t>
+              <w:t>d.jv.billed_date</w:t>
             </w:r>
             <w:r>
               <w:t>:formatD</w:t>
@@ -1540,6 +1446,12 @@
     </w:tbl>
     <w:p/>
     <w:sectPr>
+      <w:headerReference w:type="even" r:id="rId7"/>
+      <w:headerReference w:type="default" r:id="rId8"/>
+      <w:footerReference w:type="even" r:id="rId9"/>
+      <w:footerReference w:type="default" r:id="rId10"/>
+      <w:headerReference w:type="first" r:id="rId11"/>
+      <w:footerReference w:type="first" r:id="rId12"/>
       <w:type w:val="continuous"/>
       <w:pgSz w:w="12250" w:h="15850"/>
       <w:pgMar w:top="520" w:right="1380" w:bottom="280" w:left="1620" w:header="720" w:footer="720" w:gutter="0"/>
@@ -1547,6 +1459,250 @@
     </w:sectPr>
   </w:body>
 </w:document>
+</file>
+
+<file path=word/endnotes.xml><?xml version="1.0" encoding="utf-8"?>
+<w:endnotes xmlns:wpc="http://schemas.microsoft.com/office/word/2010/wordprocessingCanvas" xmlns:cx="http://schemas.microsoft.com/office/drawing/2014/chartex" xmlns:cx1="http://schemas.microsoft.com/office/drawing/2015/9/8/chartex" xmlns:cx2="http://schemas.microsoft.com/office/drawing/2015/10/21/chartex" xmlns:cx3="http://schemas.microsoft.com/office/drawing/2016/5/9/chartex" xmlns:cx4="http://schemas.microsoft.com/office/drawing/2016/5/10/chartex" xmlns:cx5="http://schemas.microsoft.com/office/drawing/2016/5/11/chartex" xmlns:cx6="http://schemas.microsoft.com/office/drawing/2016/5/12/chartex" xmlns:cx7="http://schemas.microsoft.com/office/drawing/2016/5/13/chartex" xmlns:cx8="http://schemas.microsoft.com/office/drawing/2016/5/14/chartex" xmlns:mc="http://schemas.openxmlformats.org/markup-compatibility/2006" xmlns:aink="http://schemas.microsoft.com/office/drawing/2016/ink" xmlns:am3d="http://schemas.microsoft.com/office/drawing/2017/model3d" xmlns:o="urn:schemas-microsoft-com:office:office" xmlns:oel="http://schemas.microsoft.com/office/2019/extlst" xmlns:r="http://schemas.openxmlformats.org/officeDocument/2006/relationships" xmlns:m="http://schemas.openxmlformats.org/officeDocument/2006/math" xmlns:v="urn:schemas-microsoft-com:vml" xmlns:wp14="http://schemas.microsoft.com/office/word/2010/wordprocessingDrawing" xmlns:wp="http://schemas.openxmlformats.org/drawingml/2006/wordprocessingDrawing" xmlns:w10="urn:schemas-microsoft-com:office:word" xmlns:w="http://schemas.openxmlformats.org/wordprocessingml/2006/main" xmlns:w14="http://schemas.microsoft.com/office/word/2010/wordml" xmlns:w15="http://schemas.microsoft.com/office/word/2012/wordml" xmlns:w16cex="http://schemas.microsoft.com/office/word/2018/wordml/cex" xmlns:w16cid="http://schemas.microsoft.com/office/word/2016/wordml/cid" xmlns:w16="http://schemas.microsoft.com/office/word/2018/wordml" xmlns:w16sdtdh="http://schemas.microsoft.com/office/word/2020/wordml/sdtdatahash" xmlns:w16se="http://schemas.microsoft.com/office/word/2015/wordml/symex" xmlns:wpg="http://schemas.microsoft.com/office/word/2010/wordprocessingGroup" xmlns:wpi="http://schemas.microsoft.com/office/word/2010/wordprocessingInk" xmlns:wne="http://schemas.microsoft.com/office/word/2006/wordml" xmlns:wps="http://schemas.microsoft.com/office/word/2010/wordprocessingShape" mc:Ignorable="w14 w15 w16se w16cid w16 w16cex w16sdtdh wp14">
+  <w:endnote w:type="separator" w:id="-1">
+    <w:p>
+      <w:r>
+        <w:separator/>
+      </w:r>
+    </w:p>
+  </w:endnote>
+  <w:endnote w:type="continuationSeparator" w:id="0">
+    <w:p>
+      <w:r>
+        <w:continuationSeparator/>
+      </w:r>
+    </w:p>
+  </w:endnote>
+</w:endnotes>
+</file>
+
+<file path=word/footer1.xml><?xml version="1.0" encoding="utf-8"?>
+<w:ftr xmlns:wpc="http://schemas.microsoft.com/office/word/2010/wordprocessingCanvas" xmlns:cx="http://schemas.microsoft.com/office/drawing/2014/chartex" xmlns:cx1="http://schemas.microsoft.com/office/drawing/2015/9/8/chartex" xmlns:cx2="http://schemas.microsoft.com/office/drawing/2015/10/21/chartex" xmlns:cx3="http://schemas.microsoft.com/office/drawing/2016/5/9/chartex" xmlns:cx4="http://schemas.microsoft.com/office/drawing/2016/5/10/chartex" xmlns:cx5="http://schemas.microsoft.com/office/drawing/2016/5/11/chartex" xmlns:cx6="http://schemas.microsoft.com/office/drawing/2016/5/12/chartex" xmlns:cx7="http://schemas.microsoft.com/office/drawing/2016/5/13/chartex" xmlns:cx8="http://schemas.microsoft.com/office/drawing/2016/5/14/chartex" xmlns:mc="http://schemas.openxmlformats.org/markup-compatibility/2006" xmlns:aink="http://schemas.microsoft.com/office/drawing/2016/ink" xmlns:am3d="http://schemas.microsoft.com/office/drawing/2017/model3d" xmlns:o="urn:schemas-microsoft-com:office:office" xmlns:oel="http://schemas.microsoft.com/office/2019/extlst" xmlns:r="http://schemas.openxmlformats.org/officeDocument/2006/relationships" xmlns:m="http://schemas.openxmlformats.org/officeDocument/2006/math" xmlns:v="urn:schemas-microsoft-com:vml" xmlns:wp14="http://schemas.microsoft.com/office/word/2010/wordprocessingDrawing" xmlns:wp="http://schemas.openxmlformats.org/drawingml/2006/wordprocessingDrawing" xmlns:w10="urn:schemas-microsoft-com:office:word" xmlns:w="http://schemas.openxmlformats.org/wordprocessingml/2006/main" xmlns:w14="http://schemas.microsoft.com/office/word/2010/wordml" xmlns:w15="http://schemas.microsoft.com/office/word/2012/wordml" xmlns:w16cex="http://schemas.microsoft.com/office/word/2018/wordml/cex" xmlns:w16cid="http://schemas.microsoft.com/office/word/2016/wordml/cid" xmlns:w16="http://schemas.microsoft.com/office/word/2018/wordml" xmlns:w16sdtdh="http://schemas.microsoft.com/office/word/2020/wordml/sdtdatahash" xmlns:w16se="http://schemas.microsoft.com/office/word/2015/wordml/symex" xmlns:wpg="http://schemas.microsoft.com/office/word/2010/wordprocessingGroup" xmlns:wpi="http://schemas.microsoft.com/office/word/2010/wordprocessingInk" xmlns:wne="http://schemas.microsoft.com/office/word/2006/wordml" xmlns:wps="http://schemas.microsoft.com/office/word/2010/wordprocessingShape" mc:Ignorable="w14 w15 w16se w16cid w16 w16cex w16sdtdh wp14">
+  <w:p>
+    <w:pPr>
+      <w:pStyle w:val="Footer"/>
+    </w:pPr>
+  </w:p>
+</w:ftr>
+</file>
+
+<file path=word/footer2.xml><?xml version="1.0" encoding="utf-8"?>
+<w:ftr xmlns:wpc="http://schemas.microsoft.com/office/word/2010/wordprocessingCanvas" xmlns:cx="http://schemas.microsoft.com/office/drawing/2014/chartex" xmlns:cx1="http://schemas.microsoft.com/office/drawing/2015/9/8/chartex" xmlns:cx2="http://schemas.microsoft.com/office/drawing/2015/10/21/chartex" xmlns:cx3="http://schemas.microsoft.com/office/drawing/2016/5/9/chartex" xmlns:cx4="http://schemas.microsoft.com/office/drawing/2016/5/10/chartex" xmlns:cx5="http://schemas.microsoft.com/office/drawing/2016/5/11/chartex" xmlns:cx6="http://schemas.microsoft.com/office/drawing/2016/5/12/chartex" xmlns:cx7="http://schemas.microsoft.com/office/drawing/2016/5/13/chartex" xmlns:cx8="http://schemas.microsoft.com/office/drawing/2016/5/14/chartex" xmlns:mc="http://schemas.openxmlformats.org/markup-compatibility/2006" xmlns:aink="http://schemas.microsoft.com/office/drawing/2016/ink" xmlns:am3d="http://schemas.microsoft.com/office/drawing/2017/model3d" xmlns:o="urn:schemas-microsoft-com:office:office" xmlns:oel="http://schemas.microsoft.com/office/2019/extlst" xmlns:r="http://schemas.openxmlformats.org/officeDocument/2006/relationships" xmlns:m="http://schemas.openxmlformats.org/officeDocument/2006/math" xmlns:v="urn:schemas-microsoft-com:vml" xmlns:wp14="http://schemas.microsoft.com/office/word/2010/wordprocessingDrawing" xmlns:wp="http://schemas.openxmlformats.org/drawingml/2006/wordprocessingDrawing" xmlns:w10="urn:schemas-microsoft-com:office:word" xmlns:w="http://schemas.openxmlformats.org/wordprocessingml/2006/main" xmlns:w14="http://schemas.microsoft.com/office/word/2010/wordml" xmlns:w15="http://schemas.microsoft.com/office/word/2012/wordml" xmlns:w16cex="http://schemas.microsoft.com/office/word/2018/wordml/cex" xmlns:w16cid="http://schemas.microsoft.com/office/word/2016/wordml/cid" xmlns:w16="http://schemas.microsoft.com/office/word/2018/wordml" xmlns:w16sdtdh="http://schemas.microsoft.com/office/word/2020/wordml/sdtdatahash" xmlns:w16se="http://schemas.microsoft.com/office/word/2015/wordml/symex" xmlns:wpg="http://schemas.microsoft.com/office/word/2010/wordprocessingGroup" xmlns:wpi="http://schemas.microsoft.com/office/word/2010/wordprocessingInk" xmlns:wne="http://schemas.microsoft.com/office/word/2006/wordml" xmlns:wps="http://schemas.microsoft.com/office/word/2010/wordprocessingShape" mc:Ignorable="w14 w15 w16se w16cid w16 w16cex w16sdtdh wp14">
+  <w:p>
+    <w:pPr>
+      <w:pStyle w:val="Footer"/>
+      <w:tabs>
+        <w:tab w:val="clear" w:pos="4680"/>
+        <w:tab w:val="clear" w:pos="9360"/>
+        <w:tab w:val="center" w:pos="5387"/>
+        <w:tab w:val="right" w:pos="10773"/>
+      </w:tabs>
+      <w:ind w:right="27"/>
+    </w:pPr>
+    <w:r>
+      <w:t>rpt_Tab_1</w:t>
+    </w:r>
+    <w:r>
+      <w:t>5</w:t>
+    </w:r>
+    <w:r>
+      <w:t>_rpt_</w:t>
+    </w:r>
+    <w:r>
+      <w:t>P</w:t>
+    </w:r>
+    <w:r>
+      <w:t>_</w:t>
+    </w:r>
+    <w:r>
+      <w:t>QuarterlyBillingRequest</w:t>
+    </w:r>
+    <w:r>
+      <w:ptab w:relativeTo="margin" w:alignment="center" w:leader="none"/>
+    </w:r>
+    <w:r>
+      <w:rPr>
+        <w:sz w:val="20"/>
+        <w:szCs w:val="20"/>
+      </w:rPr>
+      <w:t xml:space="preserve">Page </w:t>
+    </w:r>
+    <w:r>
+      <w:rPr>
+        <w:b/>
+        <w:bCs/>
+        <w:sz w:val="20"/>
+        <w:szCs w:val="20"/>
+      </w:rPr>
+      <w:fldChar w:fldCharType="begin"/>
+    </w:r>
+    <w:r>
+      <w:rPr>
+        <w:b/>
+        <w:bCs/>
+        <w:sz w:val="20"/>
+        <w:szCs w:val="20"/>
+      </w:rPr>
+      <w:instrText xml:space="preserve"> PAGE  \* Arabic  \* MERGEFORMAT </w:instrText>
+    </w:r>
+    <w:r>
+      <w:rPr>
+        <w:b/>
+        <w:bCs/>
+        <w:sz w:val="20"/>
+        <w:szCs w:val="20"/>
+      </w:rPr>
+      <w:fldChar w:fldCharType="separate"/>
+    </w:r>
+    <w:r>
+      <w:rPr>
+        <w:b/>
+        <w:bCs/>
+        <w:sz w:val="20"/>
+        <w:szCs w:val="20"/>
+      </w:rPr>
+      <w:t>1</w:t>
+    </w:r>
+    <w:r>
+      <w:rPr>
+        <w:b/>
+        <w:bCs/>
+        <w:sz w:val="20"/>
+        <w:szCs w:val="20"/>
+      </w:rPr>
+      <w:fldChar w:fldCharType="end"/>
+    </w:r>
+    <w:r>
+      <w:rPr>
+        <w:sz w:val="20"/>
+        <w:szCs w:val="20"/>
+      </w:rPr>
+      <w:t xml:space="preserve"> of </w:t>
+    </w:r>
+    <w:r>
+      <w:rPr>
+        <w:b/>
+        <w:bCs/>
+        <w:sz w:val="20"/>
+        <w:szCs w:val="20"/>
+      </w:rPr>
+      <w:fldChar w:fldCharType="begin"/>
+    </w:r>
+    <w:r>
+      <w:rPr>
+        <w:b/>
+        <w:bCs/>
+        <w:sz w:val="20"/>
+        <w:szCs w:val="20"/>
+      </w:rPr>
+      <w:instrText xml:space="preserve"> NUMPAGES  \* Arabic  \* MERGEFORMAT </w:instrText>
+    </w:r>
+    <w:r>
+      <w:rPr>
+        <w:b/>
+        <w:bCs/>
+        <w:sz w:val="20"/>
+        <w:szCs w:val="20"/>
+      </w:rPr>
+      <w:fldChar w:fldCharType="separate"/>
+    </w:r>
+    <w:r>
+      <w:rPr>
+        <w:b/>
+        <w:bCs/>
+        <w:sz w:val="20"/>
+        <w:szCs w:val="20"/>
+      </w:rPr>
+      <w:t>2</w:t>
+    </w:r>
+    <w:r>
+      <w:rPr>
+        <w:b/>
+        <w:bCs/>
+        <w:sz w:val="20"/>
+        <w:szCs w:val="20"/>
+      </w:rPr>
+      <w:fldChar w:fldCharType="end"/>
+    </w:r>
+    <w:r>
+      <w:ptab w:relativeTo="margin" w:alignment="right" w:leader="none"/>
+    </w:r>
+    <w:r>
+      <w:t>{</w:t>
+    </w:r>
+    <w:proofErr w:type="spellStart"/>
+    <w:r>
+      <w:t>d.report_date</w:t>
+    </w:r>
+    <w:proofErr w:type="spellEnd"/>
+    <w:r>
+      <w:t>}</w:t>
+    </w:r>
+  </w:p>
+</w:ftr>
+</file>
+
+<file path=word/footer3.xml><?xml version="1.0" encoding="utf-8"?>
+<w:ftr xmlns:wpc="http://schemas.microsoft.com/office/word/2010/wordprocessingCanvas" xmlns:cx="http://schemas.microsoft.com/office/drawing/2014/chartex" xmlns:cx1="http://schemas.microsoft.com/office/drawing/2015/9/8/chartex" xmlns:cx2="http://schemas.microsoft.com/office/drawing/2015/10/21/chartex" xmlns:cx3="http://schemas.microsoft.com/office/drawing/2016/5/9/chartex" xmlns:cx4="http://schemas.microsoft.com/office/drawing/2016/5/10/chartex" xmlns:cx5="http://schemas.microsoft.com/office/drawing/2016/5/11/chartex" xmlns:cx6="http://schemas.microsoft.com/office/drawing/2016/5/12/chartex" xmlns:cx7="http://schemas.microsoft.com/office/drawing/2016/5/13/chartex" xmlns:cx8="http://schemas.microsoft.com/office/drawing/2016/5/14/chartex" xmlns:mc="http://schemas.openxmlformats.org/markup-compatibility/2006" xmlns:aink="http://schemas.microsoft.com/office/drawing/2016/ink" xmlns:am3d="http://schemas.microsoft.com/office/drawing/2017/model3d" xmlns:o="urn:schemas-microsoft-com:office:office" xmlns:oel="http://schemas.microsoft.com/office/2019/extlst" xmlns:r="http://schemas.openxmlformats.org/officeDocument/2006/relationships" xmlns:m="http://schemas.openxmlformats.org/officeDocument/2006/math" xmlns:v="urn:schemas-microsoft-com:vml" xmlns:wp14="http://schemas.microsoft.com/office/word/2010/wordprocessingDrawing" xmlns:wp="http://schemas.openxmlformats.org/drawingml/2006/wordprocessingDrawing" xmlns:w10="urn:schemas-microsoft-com:office:word" xmlns:w="http://schemas.openxmlformats.org/wordprocessingml/2006/main" xmlns:w14="http://schemas.microsoft.com/office/word/2010/wordml" xmlns:w15="http://schemas.microsoft.com/office/word/2012/wordml" xmlns:w16cex="http://schemas.microsoft.com/office/word/2018/wordml/cex" xmlns:w16cid="http://schemas.microsoft.com/office/word/2016/wordml/cid" xmlns:w16="http://schemas.microsoft.com/office/word/2018/wordml" xmlns:w16sdtdh="http://schemas.microsoft.com/office/word/2020/wordml/sdtdatahash" xmlns:w16se="http://schemas.microsoft.com/office/word/2015/wordml/symex" xmlns:wpg="http://schemas.microsoft.com/office/word/2010/wordprocessingGroup" xmlns:wpi="http://schemas.microsoft.com/office/word/2010/wordprocessingInk" xmlns:wne="http://schemas.microsoft.com/office/word/2006/wordml" xmlns:wps="http://schemas.microsoft.com/office/word/2010/wordprocessingShape" mc:Ignorable="w14 w15 w16se w16cid w16 w16cex w16sdtdh wp14">
+  <w:p>
+    <w:pPr>
+      <w:pStyle w:val="Footer"/>
+    </w:pPr>
+  </w:p>
+</w:ftr>
+</file>
+
+<file path=word/footnotes.xml><?xml version="1.0" encoding="utf-8"?>
+<w:footnotes xmlns:wpc="http://schemas.microsoft.com/office/word/2010/wordprocessingCanvas" xmlns:cx="http://schemas.microsoft.com/office/drawing/2014/chartex" xmlns:cx1="http://schemas.microsoft.com/office/drawing/2015/9/8/chartex" xmlns:cx2="http://schemas.microsoft.com/office/drawing/2015/10/21/chartex" xmlns:cx3="http://schemas.microsoft.com/office/drawing/2016/5/9/chartex" xmlns:cx4="http://schemas.microsoft.com/office/drawing/2016/5/10/chartex" xmlns:cx5="http://schemas.microsoft.com/office/drawing/2016/5/11/chartex" xmlns:cx6="http://schemas.microsoft.com/office/drawing/2016/5/12/chartex" xmlns:cx7="http://schemas.microsoft.com/office/drawing/2016/5/13/chartex" xmlns:cx8="http://schemas.microsoft.com/office/drawing/2016/5/14/chartex" xmlns:mc="http://schemas.openxmlformats.org/markup-compatibility/2006" xmlns:aink="http://schemas.microsoft.com/office/drawing/2016/ink" xmlns:am3d="http://schemas.microsoft.com/office/drawing/2017/model3d" xmlns:o="urn:schemas-microsoft-com:office:office" xmlns:oel="http://schemas.microsoft.com/office/2019/extlst" xmlns:r="http://schemas.openxmlformats.org/officeDocument/2006/relationships" xmlns:m="http://schemas.openxmlformats.org/officeDocument/2006/math" xmlns:v="urn:schemas-microsoft-com:vml" xmlns:wp14="http://schemas.microsoft.com/office/word/2010/wordprocessingDrawing" xmlns:wp="http://schemas.openxmlformats.org/drawingml/2006/wordprocessingDrawing" xmlns:w10="urn:schemas-microsoft-com:office:word" xmlns:w="http://schemas.openxmlformats.org/wordprocessingml/2006/main" xmlns:w14="http://schemas.microsoft.com/office/word/2010/wordml" xmlns:w15="http://schemas.microsoft.com/office/word/2012/wordml" xmlns:w16cex="http://schemas.microsoft.com/office/word/2018/wordml/cex" xmlns:w16cid="http://schemas.microsoft.com/office/word/2016/wordml/cid" xmlns:w16="http://schemas.microsoft.com/office/word/2018/wordml" xmlns:w16sdtdh="http://schemas.microsoft.com/office/word/2020/wordml/sdtdatahash" xmlns:w16se="http://schemas.microsoft.com/office/word/2015/wordml/symex" xmlns:wpg="http://schemas.microsoft.com/office/word/2010/wordprocessingGroup" xmlns:wpi="http://schemas.microsoft.com/office/word/2010/wordprocessingInk" xmlns:wne="http://schemas.microsoft.com/office/word/2006/wordml" xmlns:wps="http://schemas.microsoft.com/office/word/2010/wordprocessingShape" mc:Ignorable="w14 w15 w16se w16cid w16 w16cex w16sdtdh wp14">
+  <w:footnote w:type="separator" w:id="-1">
+    <w:p>
+      <w:r>
+        <w:separator/>
+      </w:r>
+    </w:p>
+  </w:footnote>
+  <w:footnote w:type="continuationSeparator" w:id="0">
+    <w:p>
+      <w:r>
+        <w:continuationSeparator/>
+      </w:r>
+    </w:p>
+  </w:footnote>
+</w:footnotes>
+</file>
+
+<file path=word/header1.xml><?xml version="1.0" encoding="utf-8"?>
+<w:hdr xmlns:wpc="http://schemas.microsoft.com/office/word/2010/wordprocessingCanvas" xmlns:cx="http://schemas.microsoft.com/office/drawing/2014/chartex" xmlns:cx1="http://schemas.microsoft.com/office/drawing/2015/9/8/chartex" xmlns:cx2="http://schemas.microsoft.com/office/drawing/2015/10/21/chartex" xmlns:cx3="http://schemas.microsoft.com/office/drawing/2016/5/9/chartex" xmlns:cx4="http://schemas.microsoft.com/office/drawing/2016/5/10/chartex" xmlns:cx5="http://schemas.microsoft.com/office/drawing/2016/5/11/chartex" xmlns:cx6="http://schemas.microsoft.com/office/drawing/2016/5/12/chartex" xmlns:cx7="http://schemas.microsoft.com/office/drawing/2016/5/13/chartex" xmlns:cx8="http://schemas.microsoft.com/office/drawing/2016/5/14/chartex" xmlns:mc="http://schemas.openxmlformats.org/markup-compatibility/2006" xmlns:aink="http://schemas.microsoft.com/office/drawing/2016/ink" xmlns:am3d="http://schemas.microsoft.com/office/drawing/2017/model3d" xmlns:o="urn:schemas-microsoft-com:office:office" xmlns:oel="http://schemas.microsoft.com/office/2019/extlst" xmlns:r="http://schemas.openxmlformats.org/officeDocument/2006/relationships" xmlns:m="http://schemas.openxmlformats.org/officeDocument/2006/math" xmlns:v="urn:schemas-microsoft-com:vml" xmlns:wp14="http://schemas.microsoft.com/office/word/2010/wordprocessingDrawing" xmlns:wp="http://schemas.openxmlformats.org/drawingml/2006/wordprocessingDrawing" xmlns:w10="urn:schemas-microsoft-com:office:word" xmlns:w="http://schemas.openxmlformats.org/wordprocessingml/2006/main" xmlns:w14="http://schemas.microsoft.com/office/word/2010/wordml" xmlns:w15="http://schemas.microsoft.com/office/word/2012/wordml" xmlns:w16cex="http://schemas.microsoft.com/office/word/2018/wordml/cex" xmlns:w16cid="http://schemas.microsoft.com/office/word/2016/wordml/cid" xmlns:w16="http://schemas.microsoft.com/office/word/2018/wordml" xmlns:w16sdtdh="http://schemas.microsoft.com/office/word/2020/wordml/sdtdatahash" xmlns:w16se="http://schemas.microsoft.com/office/word/2015/wordml/symex" xmlns:wpg="http://schemas.microsoft.com/office/word/2010/wordprocessingGroup" xmlns:wpi="http://schemas.microsoft.com/office/word/2010/wordprocessingInk" xmlns:wne="http://schemas.microsoft.com/office/word/2006/wordml" xmlns:wps="http://schemas.microsoft.com/office/word/2010/wordprocessingShape" mc:Ignorable="w14 w15 w16se w16cid w16 w16cex w16sdtdh wp14">
+  <w:p>
+    <w:pPr>
+      <w:pStyle w:val="Header"/>
+    </w:pPr>
+  </w:p>
+</w:hdr>
+</file>
+
+<file path=word/header2.xml><?xml version="1.0" encoding="utf-8"?>
+<w:hdr xmlns:wpc="http://schemas.microsoft.com/office/word/2010/wordprocessingCanvas" xmlns:cx="http://schemas.microsoft.com/office/drawing/2014/chartex" xmlns:cx1="http://schemas.microsoft.com/office/drawing/2015/9/8/chartex" xmlns:cx2="http://schemas.microsoft.com/office/drawing/2015/10/21/chartex" xmlns:cx3="http://schemas.microsoft.com/office/drawing/2016/5/9/chartex" xmlns:cx4="http://schemas.microsoft.com/office/drawing/2016/5/10/chartex" xmlns:cx5="http://schemas.microsoft.com/office/drawing/2016/5/11/chartex" xmlns:cx6="http://schemas.microsoft.com/office/drawing/2016/5/12/chartex" xmlns:cx7="http://schemas.microsoft.com/office/drawing/2016/5/13/chartex" xmlns:cx8="http://schemas.microsoft.com/office/drawing/2016/5/14/chartex" xmlns:mc="http://schemas.openxmlformats.org/markup-compatibility/2006" xmlns:aink="http://schemas.microsoft.com/office/drawing/2016/ink" xmlns:am3d="http://schemas.microsoft.com/office/drawing/2017/model3d" xmlns:o="urn:schemas-microsoft-com:office:office" xmlns:oel="http://schemas.microsoft.com/office/2019/extlst" xmlns:r="http://schemas.openxmlformats.org/officeDocument/2006/relationships" xmlns:m="http://schemas.openxmlformats.org/officeDocument/2006/math" xmlns:v="urn:schemas-microsoft-com:vml" xmlns:wp14="http://schemas.microsoft.com/office/word/2010/wordprocessingDrawing" xmlns:wp="http://schemas.openxmlformats.org/drawingml/2006/wordprocessingDrawing" xmlns:w10="urn:schemas-microsoft-com:office:word" xmlns:w="http://schemas.openxmlformats.org/wordprocessingml/2006/main" xmlns:w14="http://schemas.microsoft.com/office/word/2010/wordml" xmlns:w15="http://schemas.microsoft.com/office/word/2012/wordml" xmlns:w16cex="http://schemas.microsoft.com/office/word/2018/wordml/cex" xmlns:w16cid="http://schemas.microsoft.com/office/word/2016/wordml/cid" xmlns:w16="http://schemas.microsoft.com/office/word/2018/wordml" xmlns:w16sdtdh="http://schemas.microsoft.com/office/word/2020/wordml/sdtdatahash" xmlns:w16se="http://schemas.microsoft.com/office/word/2015/wordml/symex" xmlns:wpg="http://schemas.microsoft.com/office/word/2010/wordprocessingGroup" xmlns:wpi="http://schemas.microsoft.com/office/word/2010/wordprocessingInk" xmlns:wne="http://schemas.microsoft.com/office/word/2006/wordml" xmlns:wps="http://schemas.microsoft.com/office/word/2010/wordprocessingShape" mc:Ignorable="w14 w15 w16se w16cid w16 w16cex w16sdtdh wp14">
+  <w:p>
+    <w:pPr>
+      <w:pStyle w:val="Header"/>
+    </w:pPr>
+  </w:p>
+</w:hdr>
+</file>
+
+<file path=word/header3.xml><?xml version="1.0" encoding="utf-8"?>
+<w:hdr xmlns:wpc="http://schemas.microsoft.com/office/word/2010/wordprocessingCanvas" xmlns:cx="http://schemas.microsoft.com/office/drawing/2014/chartex" xmlns:cx1="http://schemas.microsoft.com/office/drawing/2015/9/8/chartex" xmlns:cx2="http://schemas.microsoft.com/office/drawing/2015/10/21/chartex" xmlns:cx3="http://schemas.microsoft.com/office/drawing/2016/5/9/chartex" xmlns:cx4="http://schemas.microsoft.com/office/drawing/2016/5/10/chartex" xmlns:cx5="http://schemas.microsoft.com/office/drawing/2016/5/11/chartex" xmlns:cx6="http://schemas.microsoft.com/office/drawing/2016/5/12/chartex" xmlns:cx7="http://schemas.microsoft.com/office/drawing/2016/5/13/chartex" xmlns:cx8="http://schemas.microsoft.com/office/drawing/2016/5/14/chartex" xmlns:mc="http://schemas.openxmlformats.org/markup-compatibility/2006" xmlns:aink="http://schemas.microsoft.com/office/drawing/2016/ink" xmlns:am3d="http://schemas.microsoft.com/office/drawing/2017/model3d" xmlns:o="urn:schemas-microsoft-com:office:office" xmlns:oel="http://schemas.microsoft.com/office/2019/extlst" xmlns:r="http://schemas.openxmlformats.org/officeDocument/2006/relationships" xmlns:m="http://schemas.openxmlformats.org/officeDocument/2006/math" xmlns:v="urn:schemas-microsoft-com:vml" xmlns:wp14="http://schemas.microsoft.com/office/word/2010/wordprocessingDrawing" xmlns:wp="http://schemas.openxmlformats.org/drawingml/2006/wordprocessingDrawing" xmlns:w10="urn:schemas-microsoft-com:office:word" xmlns:w="http://schemas.openxmlformats.org/wordprocessingml/2006/main" xmlns:w14="http://schemas.microsoft.com/office/word/2010/wordml" xmlns:w15="http://schemas.microsoft.com/office/word/2012/wordml" xmlns:w16cex="http://schemas.microsoft.com/office/word/2018/wordml/cex" xmlns:w16cid="http://schemas.microsoft.com/office/word/2016/wordml/cid" xmlns:w16="http://schemas.microsoft.com/office/word/2018/wordml" xmlns:w16sdtdh="http://schemas.microsoft.com/office/word/2020/wordml/sdtdatahash" xmlns:w16se="http://schemas.microsoft.com/office/word/2015/wordml/symex" xmlns:wpg="http://schemas.microsoft.com/office/word/2010/wordprocessingGroup" xmlns:wpi="http://schemas.microsoft.com/office/word/2010/wordprocessingInk" xmlns:wne="http://schemas.microsoft.com/office/word/2006/wordml" xmlns:wps="http://schemas.microsoft.com/office/word/2010/wordprocessingShape" mc:Ignorable="w14 w15 w16se w16cid w16 w16cex w16sdtdh wp14">
+  <w:p>
+    <w:pPr>
+      <w:pStyle w:val="Header"/>
+    </w:pPr>
+  </w:p>
+</w:hdr>
 </file>
 
 <file path=word/styles.xml><?xml version="1.0" encoding="utf-8"?>
@@ -2021,6 +2177,56 @@
       </w:tblBorders>
     </w:tblPr>
   </w:style>
+  <w:style w:type="paragraph" w:styleId="Header">
+    <w:name w:val="header"/>
+    <w:basedOn w:val="Normal"/>
+    <w:link w:val="HeaderChar"/>
+    <w:uiPriority w:val="99"/>
+    <w:unhideWhenUsed/>
+    <w:rsid w:val="000C627C"/>
+    <w:pPr>
+      <w:tabs>
+        <w:tab w:val="center" w:pos="4680"/>
+        <w:tab w:val="right" w:pos="9360"/>
+      </w:tabs>
+    </w:pPr>
+  </w:style>
+  <w:style w:type="character" w:customStyle="1" w:styleId="HeaderChar">
+    <w:name w:val="Header Char"/>
+    <w:basedOn w:val="DefaultParagraphFont"/>
+    <w:link w:val="Header"/>
+    <w:uiPriority w:val="99"/>
+    <w:rsid w:val="000C627C"/>
+    <w:rPr>
+      <w:rFonts w:ascii="Calibri" w:eastAsia="Calibri" w:hAnsi="Calibri" w:cs="Calibri"/>
+      <w:lang w:bidi="en-US"/>
+    </w:rPr>
+  </w:style>
+  <w:style w:type="paragraph" w:styleId="Footer">
+    <w:name w:val="footer"/>
+    <w:basedOn w:val="Normal"/>
+    <w:link w:val="FooterChar"/>
+    <w:uiPriority w:val="99"/>
+    <w:unhideWhenUsed/>
+    <w:rsid w:val="000C627C"/>
+    <w:pPr>
+      <w:tabs>
+        <w:tab w:val="center" w:pos="4680"/>
+        <w:tab w:val="right" w:pos="9360"/>
+      </w:tabs>
+    </w:pPr>
+  </w:style>
+  <w:style w:type="character" w:customStyle="1" w:styleId="FooterChar">
+    <w:name w:val="Footer Char"/>
+    <w:basedOn w:val="DefaultParagraphFont"/>
+    <w:link w:val="Footer"/>
+    <w:uiPriority w:val="99"/>
+    <w:rsid w:val="000C627C"/>
+    <w:rPr>
+      <w:rFonts w:ascii="Calibri" w:eastAsia="Calibri" w:hAnsi="Calibri" w:cs="Calibri"/>
+      <w:lang w:bidi="en-US"/>
+    </w:rPr>
+  </w:style>
 </w:styles>
 </file>
 

</xml_diff>